<commit_message>
moved Project 1 deliv into D2 space for report use
</commit_message>
<xml_diff>
--- a/Objective + Conclusion.docx
+++ b/Objective + Conclusion.docx
@@ -33,6 +33,9 @@
     </w:p>
     <w:p>
       <w:r>
+        <w:rPr>
+          <w:noProof/>
+        </w:rPr>
         <mc:AlternateContent>
           <mc:Choice Requires="wps">
             <w:drawing>
@@ -128,6 +131,9 @@
         </mc:AlternateContent>
       </w:r>
       <w:r>
+        <w:rPr>
+          <w:noProof/>
+        </w:rPr>
         <mc:AlternateContent>
           <mc:Choice Requires="wps">
             <w:drawing>
@@ -223,6 +229,9 @@
         </mc:AlternateContent>
       </w:r>
       <w:r>
+        <w:rPr>
+          <w:noProof/>
+        </w:rPr>
         <mc:AlternateContent>
           <mc:Choice Requires="wps">
             <w:drawing>
@@ -418,6 +427,9 @@
     </w:p>
     <w:p>
       <w:r>
+        <w:rPr>
+          <w:noProof/>
+        </w:rPr>
         <mc:AlternateContent>
           <mc:Choice Requires="wps">
             <w:drawing>
@@ -827,6 +839,9 @@
         </mc:AlternateContent>
       </w:r>
       <w:r>
+        <w:rPr>
+          <w:noProof/>
+        </w:rPr>
         <mc:AlternateContent>
           <mc:Choice Requires="wps">
             <w:drawing>
@@ -1051,6 +1066,9 @@
         </mc:AlternateContent>
       </w:r>
       <w:r>
+        <w:rPr>
+          <w:noProof/>
+        </w:rPr>
         <mc:AlternateContent>
           <mc:Choice Requires="wps">
             <w:drawing>
@@ -1225,16 +1243,19 @@
     </w:p>
     <w:p/>
     <w:p/>
+    <w:p/>
     <w:p>
+      <w:r>
+        <w:t>Conclusion:</w:t>
+      </w:r>
+    </w:p>
+    <w:p>
+      <w:r>
+        <w:t xml:space="preserve">The </w:t>
+      </w:r>
       <w:bookmarkStart w:id="0" w:name="_GoBack"/>
       <w:bookmarkEnd w:id="0"/>
     </w:p>
-    <w:p>
-      <w:r>
-        <w:t>Conclusion:</w:t>
-      </w:r>
-    </w:p>
-    <w:p/>
     <w:sectPr>
       <w:pgSz w:w="12240" w:h="15840"/>
       <w:pgMar w:top="1440" w:right="1440" w:bottom="1440" w:left="1440" w:header="720" w:footer="720" w:gutter="0"/>

</xml_diff>